<commit_message>
se crea caja desplegable de vendedor ID
</commit_message>
<xml_diff>
--- a/documentacion/Documentacion Proyecto S-C.docx
+++ b/documentacion/Documentacion Proyecto S-C.docx
@@ -2589,24 +2589,32 @@
     <w:p>
       <w:pPr>
         <w:pStyle w:val="Ttulo"/>
+        <w:rPr>
+          <w:sz w:val="32"/>
+          <w:szCs w:val="32"/>
+        </w:rPr>
       </w:pPr>
       <w:bookmarkStart w:id="0" w:name="_e0n1d8c3jw2s" w:colFirst="0" w:colLast="0"/>
       <w:bookmarkEnd w:id="0"/>
       <w:r>
+        <w:rPr>
+          <w:sz w:val="32"/>
+          <w:szCs w:val="32"/>
+        </w:rPr>
         <w:t>Objetivo de la aplicación</w:t>
       </w:r>
     </w:p>
     <w:p>
       <w:pPr>
         <w:rPr>
-          <w:sz w:val="26"/>
-          <w:szCs w:val="26"/>
+          <w:sz w:val="24"/>
+          <w:szCs w:val="24"/>
         </w:rPr>
       </w:pPr>
       <w:r>
         <w:rPr>
-          <w:sz w:val="26"/>
-          <w:szCs w:val="26"/>
+          <w:sz w:val="24"/>
+          <w:szCs w:val="24"/>
         </w:rPr>
         <w:t>El objetivo de esta aplicación es poder organizar el inventario de una tienda de computadores y periféricos.</w:t>
       </w:r>
@@ -2630,10 +2638,22 @@
     <w:p>
       <w:pPr>
         <w:pStyle w:val="Ttulo"/>
+        <w:rPr>
+          <w:b/>
+          <w:bCs/>
+          <w:sz w:val="24"/>
+          <w:szCs w:val="24"/>
+        </w:rPr>
       </w:pPr>
       <w:bookmarkStart w:id="1" w:name="_92rie0psdbky" w:colFirst="0" w:colLast="0"/>
       <w:bookmarkEnd w:id="1"/>
       <w:r>
+        <w:rPr>
+          <w:b/>
+          <w:bCs/>
+          <w:sz w:val="24"/>
+          <w:szCs w:val="24"/>
+        </w:rPr>
         <w:lastRenderedPageBreak/>
         <w:t>Requisitos de la aplicación</w:t>
       </w:r>
@@ -2641,30 +2661,30 @@
     <w:p>
       <w:pPr>
         <w:rPr>
-          <w:sz w:val="26"/>
-          <w:szCs w:val="26"/>
+          <w:sz w:val="24"/>
+          <w:szCs w:val="24"/>
         </w:rPr>
       </w:pPr>
       <w:r>
         <w:rPr>
-          <w:sz w:val="26"/>
-          <w:szCs w:val="26"/>
+          <w:sz w:val="24"/>
+          <w:szCs w:val="24"/>
         </w:rPr>
         <w:t xml:space="preserve">El hardware que se utilizó para crear la aplicación: Ryzen 5, 8gb </w:t>
       </w:r>
       <w:proofErr w:type="spellStart"/>
       <w:r>
         <w:rPr>
-          <w:sz w:val="26"/>
-          <w:szCs w:val="26"/>
+          <w:sz w:val="24"/>
+          <w:szCs w:val="24"/>
         </w:rPr>
         <w:t>Ram</w:t>
       </w:r>
       <w:proofErr w:type="spellEnd"/>
       <w:r>
         <w:rPr>
-          <w:sz w:val="26"/>
-          <w:szCs w:val="26"/>
+          <w:sz w:val="24"/>
+          <w:szCs w:val="24"/>
         </w:rPr>
         <w:t>, Radeon Vega 8.</w:t>
       </w:r>
@@ -2672,70 +2692,70 @@
     <w:p>
       <w:pPr>
         <w:rPr>
-          <w:sz w:val="26"/>
-          <w:szCs w:val="26"/>
+          <w:sz w:val="24"/>
+          <w:szCs w:val="24"/>
         </w:rPr>
       </w:pPr>
     </w:p>
     <w:p>
       <w:pPr>
         <w:rPr>
-          <w:sz w:val="26"/>
-          <w:szCs w:val="26"/>
+          <w:sz w:val="24"/>
+          <w:szCs w:val="24"/>
         </w:rPr>
       </w:pPr>
       <w:r>
         <w:rPr>
-          <w:sz w:val="26"/>
-          <w:szCs w:val="26"/>
+          <w:sz w:val="24"/>
+          <w:szCs w:val="24"/>
         </w:rPr>
         <w:t xml:space="preserve">El software que se utilizó para crear la aplicación: </w:t>
       </w:r>
       <w:proofErr w:type="spellStart"/>
       <w:r>
         <w:rPr>
-          <w:sz w:val="26"/>
-          <w:szCs w:val="26"/>
+          <w:sz w:val="24"/>
+          <w:szCs w:val="24"/>
         </w:rPr>
         <w:t>Window</w:t>
       </w:r>
       <w:proofErr w:type="spellEnd"/>
       <w:r>
         <w:rPr>
-          <w:sz w:val="26"/>
-          <w:szCs w:val="26"/>
+          <w:sz w:val="24"/>
+          <w:szCs w:val="24"/>
         </w:rPr>
         <w:t xml:space="preserve"> 10, sublime </w:t>
       </w:r>
       <w:proofErr w:type="spellStart"/>
       <w:r>
         <w:rPr>
-          <w:sz w:val="26"/>
-          <w:szCs w:val="26"/>
+          <w:sz w:val="24"/>
+          <w:szCs w:val="24"/>
         </w:rPr>
         <w:t>text</w:t>
       </w:r>
       <w:proofErr w:type="spellEnd"/>
       <w:r>
         <w:rPr>
-          <w:sz w:val="26"/>
-          <w:szCs w:val="26"/>
+          <w:sz w:val="24"/>
+          <w:szCs w:val="24"/>
         </w:rPr>
         <w:t xml:space="preserve"> 3, </w:t>
       </w:r>
       <w:proofErr w:type="spellStart"/>
       <w:r>
         <w:rPr>
-          <w:sz w:val="26"/>
-          <w:szCs w:val="26"/>
+          <w:sz w:val="24"/>
+          <w:szCs w:val="24"/>
         </w:rPr>
         <w:t>xampp</w:t>
       </w:r>
       <w:proofErr w:type="spellEnd"/>
       <w:r>
         <w:rPr>
-          <w:sz w:val="26"/>
-          <w:szCs w:val="26"/>
+          <w:sz w:val="24"/>
+          <w:szCs w:val="24"/>
         </w:rPr>
         <w:t>, Chrome, Opera GX, Mozilla Firefox, Notepad + +</w:t>
       </w:r>
@@ -2744,112 +2764,157 @@
     <w:p>
       <w:pPr>
         <w:pStyle w:val="Ttulo"/>
+        <w:rPr>
+          <w:b/>
+          <w:bCs/>
+          <w:sz w:val="24"/>
+          <w:szCs w:val="24"/>
+          <w:lang w:val="en-US"/>
+        </w:rPr>
       </w:pPr>
       <w:bookmarkStart w:id="2" w:name="_9ban2eehwzi9" w:colFirst="0" w:colLast="0"/>
       <w:bookmarkEnd w:id="2"/>
+      <w:proofErr w:type="spellStart"/>
       <w:r>
-        <w:t>Como se realizó la aplicación</w:t>
+        <w:rPr>
+          <w:b/>
+          <w:bCs/>
+          <w:sz w:val="24"/>
+          <w:szCs w:val="24"/>
+        </w:rPr>
+        <w:t>C</w:t>
+      </w:r>
+      <w:r>
+        <w:rPr>
+          <w:b/>
+          <w:bCs/>
+          <w:sz w:val="24"/>
+          <w:szCs w:val="24"/>
+        </w:rPr>
+        <w:t>ó</w:t>
+      </w:r>
+      <w:r>
+        <w:rPr>
+          <w:b/>
+          <w:bCs/>
+          <w:sz w:val="24"/>
+          <w:szCs w:val="24"/>
+        </w:rPr>
+        <w:t>m</w:t>
+      </w:r>
+      <w:proofErr w:type="spellEnd"/>
+      <w:r>
+        <w:rPr>
+          <w:b/>
+          <w:bCs/>
+          <w:sz w:val="24"/>
+          <w:szCs w:val="24"/>
+          <w:lang w:val="es-CL"/>
+        </w:rPr>
+        <w:t>o</w:t>
+      </w:r>
+      <w:r>
+        <w:rPr>
+          <w:b/>
+          <w:bCs/>
+          <w:sz w:val="24"/>
+          <w:szCs w:val="24"/>
+        </w:rPr>
+        <w:t xml:space="preserve"> se realizó la aplicación</w:t>
       </w:r>
     </w:p>
     <w:p/>
     <w:p>
       <w:pPr>
         <w:rPr>
-          <w:sz w:val="26"/>
-          <w:szCs w:val="26"/>
+          <w:sz w:val="24"/>
+          <w:szCs w:val="24"/>
         </w:rPr>
       </w:pPr>
       <w:r>
         <w:rPr>
-          <w:sz w:val="26"/>
-          <w:szCs w:val="26"/>
-        </w:rPr>
-        <w:t>est</w:t>
-      </w:r>
-      <w:r>
-        <w:rPr>
-          <w:sz w:val="26"/>
-          <w:szCs w:val="26"/>
-        </w:rPr>
-        <w:t xml:space="preserve">a aplicación se realizó con el esquema </w:t>
+          <w:sz w:val="24"/>
+          <w:szCs w:val="24"/>
+        </w:rPr>
+        <w:t xml:space="preserve">esta aplicación se realizó con el esquema </w:t>
       </w:r>
       <w:proofErr w:type="spellStart"/>
       <w:r>
         <w:rPr>
-          <w:sz w:val="26"/>
-          <w:szCs w:val="26"/>
+          <w:sz w:val="24"/>
+          <w:szCs w:val="24"/>
         </w:rPr>
         <w:t>larabel</w:t>
       </w:r>
       <w:proofErr w:type="spellEnd"/>
       <w:r>
         <w:rPr>
-          <w:sz w:val="26"/>
-          <w:szCs w:val="26"/>
+          <w:sz w:val="24"/>
+          <w:szCs w:val="24"/>
         </w:rPr>
         <w:t xml:space="preserve"> además de diseño de </w:t>
       </w:r>
       <w:proofErr w:type="spellStart"/>
       <w:r>
         <w:rPr>
-          <w:sz w:val="26"/>
-          <w:szCs w:val="26"/>
+          <w:sz w:val="24"/>
+          <w:szCs w:val="24"/>
         </w:rPr>
         <w:t>bootstrap</w:t>
       </w:r>
       <w:proofErr w:type="spellEnd"/>
       <w:r>
         <w:rPr>
-          <w:sz w:val="26"/>
-          <w:szCs w:val="26"/>
+          <w:sz w:val="24"/>
+          <w:szCs w:val="24"/>
         </w:rPr>
         <w:t xml:space="preserve">, además de que se añadió a </w:t>
       </w:r>
       <w:proofErr w:type="spellStart"/>
       <w:r>
         <w:rPr>
-          <w:sz w:val="26"/>
-          <w:szCs w:val="26"/>
+          <w:sz w:val="24"/>
+          <w:szCs w:val="24"/>
         </w:rPr>
         <w:t>el</w:t>
       </w:r>
       <w:proofErr w:type="spellEnd"/>
       <w:r>
         <w:rPr>
-          <w:sz w:val="26"/>
-          <w:szCs w:val="26"/>
+          <w:sz w:val="24"/>
+          <w:szCs w:val="24"/>
         </w:rPr>
         <w:t xml:space="preserve"> repositorio de </w:t>
       </w:r>
       <w:proofErr w:type="spellStart"/>
       <w:r>
         <w:rPr>
-          <w:sz w:val="26"/>
-          <w:szCs w:val="26"/>
+          <w:sz w:val="24"/>
+          <w:szCs w:val="24"/>
         </w:rPr>
         <w:t>github</w:t>
       </w:r>
       <w:proofErr w:type="spellEnd"/>
       <w:r>
         <w:rPr>
-          <w:sz w:val="26"/>
-          <w:szCs w:val="26"/>
+          <w:sz w:val="24"/>
+          <w:szCs w:val="24"/>
         </w:rPr>
         <w:t xml:space="preserve"> mediante la aplicación </w:t>
       </w:r>
       <w:proofErr w:type="spellStart"/>
       <w:r>
         <w:rPr>
-          <w:sz w:val="26"/>
-          <w:szCs w:val="26"/>
+          <w:sz w:val="24"/>
+          <w:szCs w:val="24"/>
         </w:rPr>
         <w:t>git</w:t>
       </w:r>
       <w:proofErr w:type="spellEnd"/>
       <w:r>
         <w:rPr>
-          <w:sz w:val="26"/>
-          <w:szCs w:val="26"/>
+          <w:sz w:val="24"/>
+          <w:szCs w:val="24"/>
         </w:rPr>
         <w:t>, el cual tiene todo el control de versiones a lo largo de la duración de este proyecto.</w:t>
       </w:r>

</xml_diff>

<commit_message>
se reforma codificacion de web y controller de productos
</commit_message>
<xml_diff>
--- a/documentacion/Documentacion Proyecto S-C.docx
+++ b/documentacion/Documentacion Proyecto S-C.docx
@@ -51,6 +51,9 @@
           </wp:anchor>
         </w:drawing>
       </w:r>
+      <w:r>
+        <w:t>+</w:t>
+      </w:r>
     </w:p>
     <w:p/>
     <w:p/>
@@ -2769,7 +2772,7 @@
           <w:bCs/>
           <w:sz w:val="24"/>
           <w:szCs w:val="24"/>
-          <w:lang w:val="en-US"/>
+          <w:lang w:val="es-MX"/>
         </w:rPr>
       </w:pPr>
       <w:bookmarkStart w:id="2" w:name="_9ban2eehwzi9" w:colFirst="0" w:colLast="0"/>

</xml_diff>

<commit_message>
se implementa funcion de eliminar, crear y editar
</commit_message>
<xml_diff>
--- a/documentacion/Documentacion Proyecto S-C.docx
+++ b/documentacion/Documentacion Proyecto S-C.docx
@@ -2599,6 +2599,34 @@
       </w:pPr>
       <w:bookmarkStart w:id="0" w:name="_e0n1d8c3jw2s" w:colFirst="0" w:colLast="0"/>
       <w:bookmarkEnd w:id="0"/>
+    </w:p>
+    <w:p/>
+    <w:p>
+      <w:pPr>
+        <w:pStyle w:val="Ttulo"/>
+        <w:rPr>
+          <w:sz w:val="32"/>
+          <w:szCs w:val="32"/>
+        </w:rPr>
+      </w:pPr>
+    </w:p>
+    <w:p>
+      <w:pPr>
+        <w:pStyle w:val="Ttulo"/>
+        <w:rPr>
+          <w:sz w:val="32"/>
+          <w:szCs w:val="32"/>
+        </w:rPr>
+      </w:pPr>
+    </w:p>
+    <w:p>
+      <w:pPr>
+        <w:pStyle w:val="Ttulo"/>
+        <w:rPr>
+          <w:sz w:val="32"/>
+          <w:szCs w:val="32"/>
+        </w:rPr>
+      </w:pPr>
       <w:r>
         <w:rPr>
           <w:sz w:val="32"/>
@@ -2657,7 +2685,6 @@
           <w:sz w:val="24"/>
           <w:szCs w:val="24"/>
         </w:rPr>
-        <w:lastRenderedPageBreak/>
         <w:t>Requisitos de la aplicación</w:t>
       </w:r>
     </w:p>

</xml_diff>